<commit_message>
add generate invoice to pdf in API
</commit_message>
<xml_diff>
--- a/src/main/resources/static/invoice_template.docx
+++ b/src/main/resources/static/invoice_template.docx
@@ -2,12 +2,762 @@
 <file path=word/document.xml><?xml version="1.0" encoding="utf-8"?>
 <w:document xmlns:wpc="http://schemas.microsoft.com/office/word/2010/wordprocessingCanvas" xmlns:cx="http://schemas.microsoft.com/office/drawing/2014/chartex" xmlns:cx1="http://schemas.microsoft.com/office/drawing/2015/9/8/chartex" xmlns:cx2="http://schemas.microsoft.com/office/drawing/2015/10/21/chartex" xmlns:cx3="http://schemas.microsoft.com/office/drawing/2016/5/9/chartex" xmlns:cx4="http://schemas.microsoft.com/office/drawing/2016/5/10/chartex" xmlns:cx5="http://schemas.microsoft.com/office/drawing/2016/5/11/chartex" xmlns:cx6="http://schemas.microsoft.com/office/drawing/2016/5/12/chartex" xmlns:cx7="http://schemas.microsoft.com/office/drawing/2016/5/13/chartex" xmlns:cx8="http://schemas.microsoft.com/office/drawing/2016/5/14/chartex" xmlns:mc="http://schemas.openxmlformats.org/markup-compatibility/2006" xmlns:aink="http://schemas.microsoft.com/office/drawing/2016/ink" xmlns:am3d="http://schemas.microsoft.com/office/drawing/2017/model3d" xmlns:o="urn:schemas-microsoft-com:office:office" xmlns:r="http://schemas.openxmlformats.org/officeDocument/2006/relationships" xmlns:m="http://schemas.openxmlformats.org/officeDocument/2006/math" xmlns:v="urn:schemas-microsoft-com:vml" xmlns:wp14="http://schemas.microsoft.com/office/word/2010/wordprocessingDrawing" xmlns:wp="http://schemas.openxmlformats.org/drawingml/2006/wordprocessingDrawing" xmlns:w10="urn:schemas-microsoft-com:office:word" xmlns:w="http://schemas.openxmlformats.org/wordprocessingml/2006/main" xmlns:w14="http://schemas.microsoft.com/office/word/2010/wordml" xmlns:w15="http://schemas.microsoft.com/office/word/2012/wordml" xmlns:w16cex="http://schemas.microsoft.com/office/word/2018/wordml/cex" xmlns:w16cid="http://schemas.microsoft.com/office/word/2016/wordml/cid" xmlns:w16="http://schemas.microsoft.com/office/word/2018/wordml" xmlns:w16sdtdh="http://schemas.microsoft.com/office/word/2020/wordml/sdtdatahash" xmlns:w16se="http://schemas.microsoft.com/office/word/2015/wordml/symex" xmlns:wpg="http://schemas.microsoft.com/office/word/2010/wordprocessingGroup" xmlns:wpi="http://schemas.microsoft.com/office/word/2010/wordprocessingInk" xmlns:wne="http://schemas.microsoft.com/office/word/2006/wordml" xmlns:wps="http://schemas.microsoft.com/office/word/2010/wordprocessingShape" mc:Ignorable="w14 w15 w16se w16cid w16 w16cex w16sdtdh wp14">
   <w:body>
+    <w:tbl>
+      <w:tblPr>
+        <w:tblStyle w:val="Zwykatabela4"/>
+        <w:tblW w:w="0" w:type="auto"/>
+        <w:tblLook w:val="04A0" w:firstRow="1" w:lastRow="0" w:firstColumn="1" w:lastColumn="0" w:noHBand="0" w:noVBand="1"/>
+      </w:tblPr>
+      <w:tblGrid>
+        <w:gridCol w:w="3964"/>
+        <w:gridCol w:w="426"/>
+        <w:gridCol w:w="4677"/>
+      </w:tblGrid>
+      <w:tr>
+        <w:trPr>
+          <w:cnfStyle w:val="100000000000" w:firstRow="1" w:lastRow="0" w:firstColumn="0" w:lastColumn="0" w:oddVBand="0" w:evenVBand="0" w:oddHBand="0" w:evenHBand="0" w:firstRowFirstColumn="0" w:firstRowLastColumn="0" w:lastRowFirstColumn="0" w:lastRowLastColumn="0"/>
+        </w:trPr>
+        <w:tc>
+          <w:tcPr>
+            <w:cnfStyle w:val="001000000000" w:firstRow="0" w:lastRow="0" w:firstColumn="1" w:lastColumn="0" w:oddVBand="0" w:evenVBand="0" w:oddHBand="0" w:evenHBand="0" w:firstRowFirstColumn="0" w:firstRowLastColumn="0" w:lastRowFirstColumn="0" w:lastRowLastColumn="0"/>
+            <w:tcW w:w="3964" w:type="dxa"/>
+            <w:vMerge w:val="restart"/>
+            <w:tcBorders>
+              <w:top w:val="single" w:sz="4" w:space="0" w:color="auto"/>
+              <w:left w:val="single" w:sz="4" w:space="0" w:color="auto"/>
+              <w:bottom w:val="single" w:sz="4" w:space="0" w:color="auto"/>
+              <w:right w:val="single" w:sz="4" w:space="0" w:color="auto"/>
+            </w:tcBorders>
+          </w:tcPr>
+          <w:p>
+            <w:r>
+              <w:t>Factoring Company</w:t>
+            </w:r>
+          </w:p>
+          <w:p>
+            <w:r>
+              <w:t>Sacramento</w:t>
+            </w:r>
+            <w:r>
+              <w:t xml:space="preserve"> </w:t>
+            </w:r>
+            <w:r>
+              <w:t>95814</w:t>
+            </w:r>
+            <w:r>
+              <w:t xml:space="preserve"> </w:t>
+            </w:r>
+            <w:r>
+              <w:t>CA</w:t>
+            </w:r>
+          </w:p>
+          <w:p>
+            <w:r>
+              <w:t>3330 Francis Mine</w:t>
+            </w:r>
+          </w:p>
+          <w:p>
+            <w:r>
+              <w:t xml:space="preserve">Phone numer: </w:t>
+            </w:r>
+            <w:r>
+              <w:t>530-217-2292</w:t>
+            </w:r>
+          </w:p>
+          <w:p>
+            <w:r>
+              <w:t xml:space="preserve">NIP: </w:t>
+            </w:r>
+            <w:r>
+              <w:t>7010093432</w:t>
+            </w:r>
+            <w:r>
+              <w:t xml:space="preserve"> REGON: </w:t>
+            </w:r>
+            <w:r>
+              <w:t>140956247</w:t>
+            </w:r>
+          </w:p>
+        </w:tc>
+        <w:tc>
+          <w:tcPr>
+            <w:tcW w:w="426" w:type="dxa"/>
+            <w:tcBorders>
+              <w:left w:val="single" w:sz="4" w:space="0" w:color="auto"/>
+            </w:tcBorders>
+          </w:tcPr>
+          <w:p>
+            <w:pPr>
+              <w:jc w:val="center"/>
+              <w:cnfStyle w:val="100000000000" w:firstRow="1" w:lastRow="0" w:firstColumn="0" w:lastColumn="0" w:oddVBand="0" w:evenVBand="0" w:oddHBand="0" w:evenHBand="0" w:firstRowFirstColumn="0" w:firstRowLastColumn="0" w:lastRowFirstColumn="0" w:lastRowLastColumn="0"/>
+              <w:rPr>
+                <w:rFonts w:cstheme="minorHAnsi"/>
+                <w:sz w:val="28"/>
+                <w:szCs w:val="28"/>
+              </w:rPr>
+            </w:pPr>
+          </w:p>
+        </w:tc>
+        <w:tc>
+          <w:tcPr>
+            <w:tcW w:w="4677" w:type="dxa"/>
+            <w:shd w:val="clear" w:color="auto" w:fill="D0CECE" w:themeFill="background2" w:themeFillShade="E6"/>
+          </w:tcPr>
+          <w:p>
+            <w:pPr>
+              <w:jc w:val="center"/>
+              <w:cnfStyle w:val="100000000000" w:firstRow="1" w:lastRow="0" w:firstColumn="0" w:lastColumn="0" w:oddVBand="0" w:evenVBand="0" w:oddHBand="0" w:evenHBand="0" w:firstRowFirstColumn="0" w:firstRowLastColumn="0" w:lastRowFirstColumn="0" w:lastRowLastColumn="0"/>
+              <w:rPr>
+                <w:rFonts w:cstheme="minorHAnsi"/>
+              </w:rPr>
+            </w:pPr>
+            <w:r>
+              <w:rPr>
+                <w:rFonts w:cstheme="minorHAnsi"/>
+                <w:sz w:val="28"/>
+                <w:szCs w:val="28"/>
+              </w:rPr>
+              <w:t>Invoice</w:t>
+            </w:r>
+          </w:p>
+        </w:tc>
+      </w:tr>
+      <w:tr>
+        <w:trPr>
+          <w:cnfStyle w:val="000000100000" w:firstRow="0" w:lastRow="0" w:firstColumn="0" w:lastColumn="0" w:oddVBand="0" w:evenVBand="0" w:oddHBand="1" w:evenHBand="0" w:firstRowFirstColumn="0" w:firstRowLastColumn="0" w:lastRowFirstColumn="0" w:lastRowLastColumn="0"/>
+        </w:trPr>
+        <w:tc>
+          <w:tcPr>
+            <w:cnfStyle w:val="001000000000" w:firstRow="0" w:lastRow="0" w:firstColumn="1" w:lastColumn="0" w:oddVBand="0" w:evenVBand="0" w:oddHBand="0" w:evenHBand="0" w:firstRowFirstColumn="0" w:firstRowLastColumn="0" w:lastRowFirstColumn="0" w:lastRowLastColumn="0"/>
+            <w:tcW w:w="3964" w:type="dxa"/>
+            <w:vMerge/>
+            <w:tcBorders>
+              <w:top w:val="single" w:sz="4" w:space="0" w:color="auto"/>
+              <w:left w:val="single" w:sz="4" w:space="0" w:color="auto"/>
+              <w:bottom w:val="single" w:sz="4" w:space="0" w:color="auto"/>
+              <w:right w:val="single" w:sz="4" w:space="0" w:color="auto"/>
+            </w:tcBorders>
+          </w:tcPr>
+          <w:p/>
+        </w:tc>
+        <w:tc>
+          <w:tcPr>
+            <w:tcW w:w="426" w:type="dxa"/>
+            <w:tcBorders>
+              <w:left w:val="single" w:sz="4" w:space="0" w:color="auto"/>
+            </w:tcBorders>
+            <w:shd w:val="clear" w:color="auto" w:fill="auto"/>
+          </w:tcPr>
+          <w:p>
+            <w:pPr>
+              <w:jc w:val="center"/>
+              <w:cnfStyle w:val="000000100000" w:firstRow="0" w:lastRow="0" w:firstColumn="0" w:lastColumn="0" w:oddVBand="0" w:evenVBand="0" w:oddHBand="1" w:evenHBand="0" w:firstRowFirstColumn="0" w:firstRowLastColumn="0" w:lastRowFirstColumn="0" w:lastRowLastColumn="0"/>
+            </w:pPr>
+          </w:p>
+        </w:tc>
+        <w:tc>
+          <w:tcPr>
+            <w:tcW w:w="4677" w:type="dxa"/>
+            <w:shd w:val="clear" w:color="auto" w:fill="auto"/>
+          </w:tcPr>
+          <w:p>
+            <w:pPr>
+              <w:jc w:val="center"/>
+              <w:cnfStyle w:val="000000100000" w:firstRow="0" w:lastRow="0" w:firstColumn="0" w:lastColumn="0" w:oddVBand="0" w:evenVBand="0" w:oddHBand="1" w:evenHBand="0" w:firstRowFirstColumn="0" w:firstRowLastColumn="0" w:lastRowFirstColumn="0" w:lastRowLastColumn="0"/>
+            </w:pPr>
+            <w:r>
+              <w:t>${invoice_number}</w:t>
+            </w:r>
+          </w:p>
+        </w:tc>
+      </w:tr>
+      <w:tr>
+        <w:tc>
+          <w:tcPr>
+            <w:cnfStyle w:val="001000000000" w:firstRow="0" w:lastRow="0" w:firstColumn="1" w:lastColumn="0" w:oddVBand="0" w:evenVBand="0" w:oddHBand="0" w:evenHBand="0" w:firstRowFirstColumn="0" w:firstRowLastColumn="0" w:lastRowFirstColumn="0" w:lastRowLastColumn="0"/>
+            <w:tcW w:w="3964" w:type="dxa"/>
+            <w:vMerge/>
+            <w:tcBorders>
+              <w:top w:val="single" w:sz="4" w:space="0" w:color="auto"/>
+              <w:left w:val="single" w:sz="4" w:space="0" w:color="auto"/>
+              <w:bottom w:val="single" w:sz="4" w:space="0" w:color="auto"/>
+              <w:right w:val="single" w:sz="4" w:space="0" w:color="auto"/>
+            </w:tcBorders>
+          </w:tcPr>
+          <w:p/>
+        </w:tc>
+        <w:tc>
+          <w:tcPr>
+            <w:tcW w:w="426" w:type="dxa"/>
+            <w:tcBorders>
+              <w:left w:val="single" w:sz="4" w:space="0" w:color="auto"/>
+            </w:tcBorders>
+          </w:tcPr>
+          <w:p>
+            <w:pPr>
+              <w:cnfStyle w:val="000000000000" w:firstRow="0" w:lastRow="0" w:firstColumn="0" w:lastColumn="0" w:oddVBand="0" w:evenVBand="0" w:oddHBand="0" w:evenHBand="0" w:firstRowFirstColumn="0" w:firstRowLastColumn="0" w:lastRowFirstColumn="0" w:lastRowLastColumn="0"/>
+            </w:pPr>
+          </w:p>
+        </w:tc>
+        <w:tc>
+          <w:tcPr>
+            <w:tcW w:w="4677" w:type="dxa"/>
+          </w:tcPr>
+          <w:p>
+            <w:pPr>
+              <w:cnfStyle w:val="000000000000" w:firstRow="0" w:lastRow="0" w:firstColumn="0" w:lastColumn="0" w:oddVBand="0" w:evenVBand="0" w:oddHBand="0" w:evenHBand="0" w:firstRowFirstColumn="0" w:firstRowLastColumn="0" w:lastRowFirstColumn="0" w:lastRowLastColumn="0"/>
+            </w:pPr>
+          </w:p>
+        </w:tc>
+      </w:tr>
+      <w:tr>
+        <w:trPr>
+          <w:cnfStyle w:val="000000100000" w:firstRow="0" w:lastRow="0" w:firstColumn="0" w:lastColumn="0" w:oddVBand="0" w:evenVBand="0" w:oddHBand="1" w:evenHBand="0" w:firstRowFirstColumn="0" w:firstRowLastColumn="0" w:lastRowFirstColumn="0" w:lastRowLastColumn="0"/>
+        </w:trPr>
+        <w:tc>
+          <w:tcPr>
+            <w:cnfStyle w:val="001000000000" w:firstRow="0" w:lastRow="0" w:firstColumn="1" w:lastColumn="0" w:oddVBand="0" w:evenVBand="0" w:oddHBand="0" w:evenHBand="0" w:firstRowFirstColumn="0" w:firstRowLastColumn="0" w:lastRowFirstColumn="0" w:lastRowLastColumn="0"/>
+            <w:tcW w:w="3964" w:type="dxa"/>
+            <w:vMerge/>
+            <w:tcBorders>
+              <w:top w:val="single" w:sz="4" w:space="0" w:color="auto"/>
+              <w:left w:val="single" w:sz="4" w:space="0" w:color="auto"/>
+              <w:bottom w:val="single" w:sz="4" w:space="0" w:color="auto"/>
+              <w:right w:val="single" w:sz="4" w:space="0" w:color="auto"/>
+            </w:tcBorders>
+          </w:tcPr>
+          <w:p/>
+        </w:tc>
+        <w:tc>
+          <w:tcPr>
+            <w:tcW w:w="426" w:type="dxa"/>
+            <w:tcBorders>
+              <w:left w:val="single" w:sz="4" w:space="0" w:color="auto"/>
+            </w:tcBorders>
+            <w:shd w:val="clear" w:color="auto" w:fill="auto"/>
+          </w:tcPr>
+          <w:p>
+            <w:pPr>
+              <w:cnfStyle w:val="000000100000" w:firstRow="0" w:lastRow="0" w:firstColumn="0" w:lastColumn="0" w:oddVBand="0" w:evenVBand="0" w:oddHBand="1" w:evenHBand="0" w:firstRowFirstColumn="0" w:firstRowLastColumn="0" w:lastRowFirstColumn="0" w:lastRowLastColumn="0"/>
+            </w:pPr>
+          </w:p>
+        </w:tc>
+        <w:tc>
+          <w:tcPr>
+            <w:tcW w:w="4677" w:type="dxa"/>
+            <w:shd w:val="clear" w:color="auto" w:fill="auto"/>
+          </w:tcPr>
+          <w:p>
+            <w:pPr>
+              <w:cnfStyle w:val="000000100000" w:firstRow="0" w:lastRow="0" w:firstColumn="0" w:lastColumn="0" w:oddVBand="0" w:evenVBand="0" w:oddHBand="1" w:evenHBand="0" w:firstRowFirstColumn="0" w:firstRowLastColumn="0" w:lastRowFirstColumn="0" w:lastRowLastColumn="0"/>
+            </w:pPr>
+            <w:r>
+              <w:t>D</w:t>
+            </w:r>
+            <w:r>
+              <w:t>ate of performance of service</w:t>
+            </w:r>
+            <w:r>
+              <w:t>: ${delivery_date}</w:t>
+            </w:r>
+          </w:p>
+        </w:tc>
+      </w:tr>
+      <w:tr>
+        <w:trPr>
+          <w:trHeight w:val="279"/>
+        </w:trPr>
+        <w:tc>
+          <w:tcPr>
+            <w:cnfStyle w:val="001000000000" w:firstRow="0" w:lastRow="0" w:firstColumn="1" w:lastColumn="0" w:oddVBand="0" w:evenVBand="0" w:oddHBand="0" w:evenHBand="0" w:firstRowFirstColumn="0" w:firstRowLastColumn="0" w:lastRowFirstColumn="0" w:lastRowLastColumn="0"/>
+            <w:tcW w:w="3964" w:type="dxa"/>
+            <w:vMerge/>
+            <w:tcBorders>
+              <w:top w:val="single" w:sz="4" w:space="0" w:color="auto"/>
+              <w:left w:val="single" w:sz="4" w:space="0" w:color="auto"/>
+              <w:bottom w:val="single" w:sz="4" w:space="0" w:color="auto"/>
+              <w:right w:val="single" w:sz="4" w:space="0" w:color="auto"/>
+            </w:tcBorders>
+          </w:tcPr>
+          <w:p/>
+        </w:tc>
+        <w:tc>
+          <w:tcPr>
+            <w:tcW w:w="426" w:type="dxa"/>
+            <w:tcBorders>
+              <w:left w:val="single" w:sz="4" w:space="0" w:color="auto"/>
+            </w:tcBorders>
+          </w:tcPr>
+          <w:p>
+            <w:pPr>
+              <w:cnfStyle w:val="000000000000" w:firstRow="0" w:lastRow="0" w:firstColumn="0" w:lastColumn="0" w:oddVBand="0" w:evenVBand="0" w:oddHBand="0" w:evenHBand="0" w:firstRowFirstColumn="0" w:firstRowLastColumn="0" w:lastRowFirstColumn="0" w:lastRowLastColumn="0"/>
+            </w:pPr>
+          </w:p>
+        </w:tc>
+        <w:tc>
+          <w:tcPr>
+            <w:tcW w:w="4677" w:type="dxa"/>
+          </w:tcPr>
+          <w:p>
+            <w:pPr>
+              <w:cnfStyle w:val="000000000000" w:firstRow="0" w:lastRow="0" w:firstColumn="0" w:lastColumn="0" w:oddVBand="0" w:evenVBand="0" w:oddHBand="0" w:evenHBand="0" w:firstRowFirstColumn="0" w:firstRowLastColumn="0" w:lastRowFirstColumn="0" w:lastRowLastColumn="0"/>
+            </w:pPr>
+            <w:r>
+              <w:t>I</w:t>
+            </w:r>
+            <w:r>
+              <w:t>ssue date</w:t>
+            </w:r>
+            <w:r>
+              <w:t>: ${issue_date}</w:t>
+            </w:r>
+          </w:p>
+        </w:tc>
+      </w:tr>
+    </w:tbl>
+    <w:p/>
+    <w:p/>
     <w:p>
-      <w:r>
-        <w:t>${var}</w:t>
+      <w:pPr>
+        <w:rPr>
+          <w:b/>
+          <w:bCs/>
+          <w:sz w:val="28"/>
+          <w:szCs w:val="28"/>
+        </w:rPr>
+      </w:pPr>
+      <w:r>
+        <w:rPr>
+          <w:b/>
+          <w:bCs/>
+          <w:sz w:val="28"/>
+          <w:szCs w:val="28"/>
+        </w:rPr>
+        <w:t>Customer</w:t>
+      </w:r>
+      <w:r>
+        <w:rPr>
+          <w:b/>
+          <w:bCs/>
+          <w:sz w:val="28"/>
+          <w:szCs w:val="28"/>
+        </w:rPr>
+        <w:t>:</w:t>
       </w:r>
     </w:p>
+    <w:p>
+      <w:pPr>
+        <w:spacing w:after="0"/>
+      </w:pPr>
+      <w:r>
+        <w:t>${customer_name}</w:t>
+      </w:r>
+    </w:p>
+    <w:p>
+      <w:pPr>
+        <w:spacing w:after="0"/>
+      </w:pPr>
+      <w:r>
+        <w:t>${customer</w:t>
+      </w:r>
+      <w:r>
+        <w:t>_street</w:t>
+      </w:r>
+      <w:r>
+        <w:t>}</w:t>
+      </w:r>
+    </w:p>
+    <w:p>
+      <w:pPr>
+        <w:spacing w:after="0"/>
+      </w:pPr>
+      <w:r>
+        <w:t>${customer</w:t>
+      </w:r>
+      <w:r>
+        <w:t>_city</w:t>
+      </w:r>
+      <w:r>
+        <w:t>}</w:t>
+      </w:r>
+    </w:p>
+    <w:p>
+      <w:pPr>
+        <w:spacing w:after="0"/>
+      </w:pPr>
+    </w:p>
+    <w:p>
+      <w:pPr>
+        <w:spacing w:after="0"/>
+      </w:pPr>
+      <w:r>
+        <w:t>Delivery method</w:t>
+      </w:r>
+      <w:r>
+        <w:t>: ${delivery_method}</w:t>
+      </w:r>
+    </w:p>
+    <w:p>
+      <w:r>
+        <w:t xml:space="preserve">Delivery </w:t>
+      </w:r>
+      <w:r>
+        <w:t>description</w:t>
+      </w:r>
+      <w:r>
+        <w:t>: ${delivery_</w:t>
+      </w:r>
+      <w:r>
+        <w:t>description</w:t>
+      </w:r>
+      <w:r>
+        <w:t>}</w:t>
+      </w:r>
+    </w:p>
+    <w:p/>
+    <w:tbl>
+      <w:tblPr>
+        <w:tblStyle w:val="Tabela-Siatka"/>
+        <w:tblW w:w="9075" w:type="dxa"/>
+        <w:tblLook w:val="04A0" w:firstRow="1" w:lastRow="0" w:firstColumn="1" w:lastColumn="0" w:noHBand="0" w:noVBand="1"/>
+      </w:tblPr>
+      <w:tblGrid>
+        <w:gridCol w:w="403"/>
+        <w:gridCol w:w="3552"/>
+        <w:gridCol w:w="1005"/>
+        <w:gridCol w:w="1133"/>
+        <w:gridCol w:w="850"/>
+        <w:gridCol w:w="851"/>
+        <w:gridCol w:w="1281"/>
+      </w:tblGrid>
+      <w:tr>
+        <w:trPr>
+          <w:trHeight w:val="509"/>
+        </w:trPr>
+        <w:tc>
+          <w:tcPr>
+            <w:tcW w:w="403" w:type="dxa"/>
+          </w:tcPr>
+          <w:p>
+            <w:pPr>
+              <w:jc w:val="center"/>
+            </w:pPr>
+            <w:r>
+              <w:t>#</w:t>
+            </w:r>
+          </w:p>
+        </w:tc>
+        <w:tc>
+          <w:tcPr>
+            <w:tcW w:w="3561" w:type="dxa"/>
+          </w:tcPr>
+          <w:p>
+            <w:pPr>
+              <w:jc w:val="center"/>
+            </w:pPr>
+            <w:r>
+              <w:t>I</w:t>
+            </w:r>
+            <w:r>
+              <w:t>tem name</w:t>
+            </w:r>
+          </w:p>
+        </w:tc>
+        <w:tc>
+          <w:tcPr>
+            <w:tcW w:w="993" w:type="dxa"/>
+          </w:tcPr>
+          <w:p>
+            <w:pPr>
+              <w:jc w:val="center"/>
+            </w:pPr>
+            <w:r>
+              <w:t>PKWiU</w:t>
+            </w:r>
+          </w:p>
+        </w:tc>
+        <w:tc>
+          <w:tcPr>
+            <w:tcW w:w="1134" w:type="dxa"/>
+          </w:tcPr>
+          <w:p>
+            <w:pPr>
+              <w:jc w:val="center"/>
+            </w:pPr>
+            <w:r>
+              <w:t>Q</w:t>
+            </w:r>
+            <w:r>
+              <w:t>uantity</w:t>
+            </w:r>
+          </w:p>
+        </w:tc>
+        <w:tc>
+          <w:tcPr>
+            <w:tcW w:w="850" w:type="dxa"/>
+          </w:tcPr>
+          <w:p>
+            <w:pPr>
+              <w:jc w:val="center"/>
+            </w:pPr>
+            <w:r>
+              <w:t>Unit</w:t>
+            </w:r>
+          </w:p>
+        </w:tc>
+        <w:tc>
+          <w:tcPr>
+            <w:tcW w:w="851" w:type="dxa"/>
+          </w:tcPr>
+          <w:p>
+            <w:pPr>
+              <w:jc w:val="center"/>
+            </w:pPr>
+            <w:r>
+              <w:t>VAT</w:t>
+            </w:r>
+          </w:p>
+        </w:tc>
+        <w:tc>
+          <w:tcPr>
+            <w:tcW w:w="1283" w:type="dxa"/>
+          </w:tcPr>
+          <w:p>
+            <w:pPr>
+              <w:jc w:val="center"/>
+            </w:pPr>
+            <w:r>
+              <w:t>G</w:t>
+            </w:r>
+            <w:r>
+              <w:t>ross value</w:t>
+            </w:r>
+          </w:p>
+        </w:tc>
+      </w:tr>
+      <w:tr>
+        <w:trPr>
+          <w:trHeight w:val="261"/>
+        </w:trPr>
+        <w:tc>
+          <w:tcPr>
+            <w:tcW w:w="403" w:type="dxa"/>
+          </w:tcPr>
+          <w:p>
+            <w:r>
+              <w:t>1</w:t>
+            </w:r>
+          </w:p>
+        </w:tc>
+        <w:tc>
+          <w:tcPr>
+            <w:tcW w:w="3561" w:type="dxa"/>
+          </w:tcPr>
+          <w:p>
+            <w:r>
+              <w:t>${</w:t>
+            </w:r>
+            <w:r>
+              <w:t>item_name</w:t>
+            </w:r>
+            <w:r>
+              <w:t>}</w:t>
+            </w:r>
+          </w:p>
+        </w:tc>
+        <w:tc>
+          <w:tcPr>
+            <w:tcW w:w="993" w:type="dxa"/>
+          </w:tcPr>
+          <w:p>
+            <w:r>
+              <w:t>${pkwiu}</w:t>
+            </w:r>
+          </w:p>
+        </w:tc>
+        <w:tc>
+          <w:tcPr>
+            <w:tcW w:w="1134" w:type="dxa"/>
+          </w:tcPr>
+          <w:p>
+            <w:r>
+              <w:t>${qnt}</w:t>
+            </w:r>
+          </w:p>
+        </w:tc>
+        <w:tc>
+          <w:tcPr>
+            <w:tcW w:w="850" w:type="dxa"/>
+          </w:tcPr>
+          <w:p>
+            <w:r>
+              <w:t>${unit}</w:t>
+            </w:r>
+          </w:p>
+        </w:tc>
+        <w:tc>
+          <w:tcPr>
+            <w:tcW w:w="851" w:type="dxa"/>
+          </w:tcPr>
+          <w:p>
+            <w:r>
+              <w:t>${vat}</w:t>
+            </w:r>
+          </w:p>
+        </w:tc>
+        <w:tc>
+          <w:tcPr>
+            <w:tcW w:w="1283" w:type="dxa"/>
+          </w:tcPr>
+          <w:p>
+            <w:r>
+              <w:t>${gross}</w:t>
+            </w:r>
+          </w:p>
+        </w:tc>
+      </w:tr>
+    </w:tbl>
+    <w:p/>
+    <w:p/>
+    <w:p/>
+    <w:p/>
+    <w:tbl>
+      <w:tblPr>
+        <w:tblStyle w:val="Tabela-Siatka"/>
+        <w:tblW w:w="0" w:type="auto"/>
+        <w:tblLook w:val="04A0" w:firstRow="1" w:lastRow="0" w:firstColumn="1" w:lastColumn="0" w:noHBand="0" w:noVBand="1"/>
+      </w:tblPr>
+      <w:tblGrid>
+        <w:gridCol w:w="1812"/>
+        <w:gridCol w:w="1812"/>
+        <w:gridCol w:w="1812"/>
+        <w:gridCol w:w="1813"/>
+        <w:gridCol w:w="1813"/>
+      </w:tblGrid>
+      <w:tr>
+        <w:tc>
+          <w:tcPr>
+            <w:tcW w:w="1812" w:type="dxa"/>
+          </w:tcPr>
+          <w:p/>
+        </w:tc>
+        <w:tc>
+          <w:tcPr>
+            <w:tcW w:w="1812" w:type="dxa"/>
+          </w:tcPr>
+          <w:p>
+            <w:r>
+              <w:t>R</w:t>
+            </w:r>
+            <w:r>
+              <w:t>ate</w:t>
+            </w:r>
+          </w:p>
+        </w:tc>
+        <w:tc>
+          <w:tcPr>
+            <w:tcW w:w="1812" w:type="dxa"/>
+          </w:tcPr>
+          <w:p>
+            <w:r>
+              <w:t>Net</w:t>
+            </w:r>
+          </w:p>
+        </w:tc>
+        <w:tc>
+          <w:tcPr>
+            <w:tcW w:w="1813" w:type="dxa"/>
+          </w:tcPr>
+          <w:p>
+            <w:r>
+              <w:t>VAT</w:t>
+            </w:r>
+          </w:p>
+        </w:tc>
+        <w:tc>
+          <w:tcPr>
+            <w:tcW w:w="1813" w:type="dxa"/>
+          </w:tcPr>
+          <w:p>
+            <w:r>
+              <w:t>Gross</w:t>
+            </w:r>
+          </w:p>
+        </w:tc>
+      </w:tr>
+      <w:tr>
+        <w:tc>
+          <w:tcPr>
+            <w:tcW w:w="1812" w:type="dxa"/>
+          </w:tcPr>
+          <w:p>
+            <w:r>
+              <w:t>Total</w:t>
+            </w:r>
+          </w:p>
+        </w:tc>
+        <w:tc>
+          <w:tcPr>
+            <w:tcW w:w="1812" w:type="dxa"/>
+          </w:tcPr>
+          <w:p>
+            <w:r>
+              <w:t>${vat}</w:t>
+            </w:r>
+          </w:p>
+        </w:tc>
+        <w:tc>
+          <w:tcPr>
+            <w:tcW w:w="1812" w:type="dxa"/>
+          </w:tcPr>
+          <w:p>
+            <w:r>
+              <w:t>${net}</w:t>
+            </w:r>
+          </w:p>
+        </w:tc>
+        <w:tc>
+          <w:tcPr>
+            <w:tcW w:w="1813" w:type="dxa"/>
+          </w:tcPr>
+          <w:p>
+            <w:r>
+              <w:t>${vat_value}</w:t>
+            </w:r>
+          </w:p>
+        </w:tc>
+        <w:tc>
+          <w:tcPr>
+            <w:tcW w:w="1813" w:type="dxa"/>
+          </w:tcPr>
+          <w:p>
+            <w:r>
+              <w:t>${gross}</w:t>
+            </w:r>
+          </w:p>
+        </w:tc>
+      </w:tr>
+    </w:tbl>
+    <w:p/>
+    <w:p/>
+    <w:p>
+      <w:r>
+        <w:t>Total to pay</w:t>
+      </w:r>
+      <w:r>
+        <w:t>: ${to_pay}</w:t>
+      </w:r>
+    </w:p>
+    <w:p>
+      <w:r>
+        <w:t>In words: ${to_pay_in_words}</w:t>
+      </w:r>
+    </w:p>
+    <w:p/>
+    <w:p/>
+    <w:p/>
     <w:sectPr>
+      <w:footerReference w:type="default" r:id="rId7"/>
       <w:pgSz w:w="11906" w:h="16838"/>
       <w:pgMar w:top="1417" w:right="1417" w:bottom="1417" w:left="1417" w:header="708" w:footer="708" w:gutter="0"/>
       <w:cols w:space="708"/>
@@ -15,6 +765,98 @@
     </w:sectPr>
   </w:body>
 </w:document>
+</file>
+
+<file path=word/endnotes.xml><?xml version="1.0" encoding="utf-8"?>
+<w:endnotes xmlns:wpc="http://schemas.microsoft.com/office/word/2010/wordprocessingCanvas" xmlns:cx="http://schemas.microsoft.com/office/drawing/2014/chartex" xmlns:cx1="http://schemas.microsoft.com/office/drawing/2015/9/8/chartex" xmlns:cx2="http://schemas.microsoft.com/office/drawing/2015/10/21/chartex" xmlns:cx3="http://schemas.microsoft.com/office/drawing/2016/5/9/chartex" xmlns:cx4="http://schemas.microsoft.com/office/drawing/2016/5/10/chartex" xmlns:cx5="http://schemas.microsoft.com/office/drawing/2016/5/11/chartex" xmlns:cx6="http://schemas.microsoft.com/office/drawing/2016/5/12/chartex" xmlns:cx7="http://schemas.microsoft.com/office/drawing/2016/5/13/chartex" xmlns:cx8="http://schemas.microsoft.com/office/drawing/2016/5/14/chartex" xmlns:mc="http://schemas.openxmlformats.org/markup-compatibility/2006" xmlns:aink="http://schemas.microsoft.com/office/drawing/2016/ink" xmlns:am3d="http://schemas.microsoft.com/office/drawing/2017/model3d" xmlns:o="urn:schemas-microsoft-com:office:office" xmlns:r="http://schemas.openxmlformats.org/officeDocument/2006/relationships" xmlns:m="http://schemas.openxmlformats.org/officeDocument/2006/math" xmlns:v="urn:schemas-microsoft-com:vml" xmlns:wp14="http://schemas.microsoft.com/office/word/2010/wordprocessingDrawing" xmlns:wp="http://schemas.openxmlformats.org/drawingml/2006/wordprocessingDrawing" xmlns:w10="urn:schemas-microsoft-com:office:word" xmlns:w="http://schemas.openxmlformats.org/wordprocessingml/2006/main" xmlns:w14="http://schemas.microsoft.com/office/word/2010/wordml" xmlns:w15="http://schemas.microsoft.com/office/word/2012/wordml" xmlns:w16cex="http://schemas.microsoft.com/office/word/2018/wordml/cex" xmlns:w16cid="http://schemas.microsoft.com/office/word/2016/wordml/cid" xmlns:w16="http://schemas.microsoft.com/office/word/2018/wordml" xmlns:w16sdtdh="http://schemas.microsoft.com/office/word/2020/wordml/sdtdatahash" xmlns:w16se="http://schemas.microsoft.com/office/word/2015/wordml/symex" xmlns:wpg="http://schemas.microsoft.com/office/word/2010/wordprocessingGroup" xmlns:wpi="http://schemas.microsoft.com/office/word/2010/wordprocessingInk" xmlns:wne="http://schemas.microsoft.com/office/word/2006/wordml" xmlns:wps="http://schemas.microsoft.com/office/word/2010/wordprocessingShape" mc:Ignorable="w14 w15 w16se w16cid w16 w16cex w16sdtdh wp14">
+  <w:endnote w:type="separator" w:id="-1">
+    <w:p>
+      <w:pPr>
+        <w:spacing w:after="0" w:line="240" w:lineRule="auto"/>
+      </w:pPr>
+      <w:r>
+        <w:separator/>
+      </w:r>
+    </w:p>
+  </w:endnote>
+  <w:endnote w:type="continuationSeparator" w:id="0">
+    <w:p>
+      <w:pPr>
+        <w:spacing w:after="0" w:line="240" w:lineRule="auto"/>
+      </w:pPr>
+      <w:r>
+        <w:continuationSeparator/>
+      </w:r>
+    </w:p>
+  </w:endnote>
+</w:endnotes>
+</file>
+
+<file path=word/footer1.xml><?xml version="1.0" encoding="utf-8"?>
+<w:ftr xmlns:wpc="http://schemas.microsoft.com/office/word/2010/wordprocessingCanvas" xmlns:cx="http://schemas.microsoft.com/office/drawing/2014/chartex" xmlns:cx1="http://schemas.microsoft.com/office/drawing/2015/9/8/chartex" xmlns:cx2="http://schemas.microsoft.com/office/drawing/2015/10/21/chartex" xmlns:cx3="http://schemas.microsoft.com/office/drawing/2016/5/9/chartex" xmlns:cx4="http://schemas.microsoft.com/office/drawing/2016/5/10/chartex" xmlns:cx5="http://schemas.microsoft.com/office/drawing/2016/5/11/chartex" xmlns:cx6="http://schemas.microsoft.com/office/drawing/2016/5/12/chartex" xmlns:cx7="http://schemas.microsoft.com/office/drawing/2016/5/13/chartex" xmlns:cx8="http://schemas.microsoft.com/office/drawing/2016/5/14/chartex" xmlns:mc="http://schemas.openxmlformats.org/markup-compatibility/2006" xmlns:aink="http://schemas.microsoft.com/office/drawing/2016/ink" xmlns:am3d="http://schemas.microsoft.com/office/drawing/2017/model3d" xmlns:o="urn:schemas-microsoft-com:office:office" xmlns:r="http://schemas.openxmlformats.org/officeDocument/2006/relationships" xmlns:m="http://schemas.openxmlformats.org/officeDocument/2006/math" xmlns:v="urn:schemas-microsoft-com:vml" xmlns:wp14="http://schemas.microsoft.com/office/word/2010/wordprocessingDrawing" xmlns:wp="http://schemas.openxmlformats.org/drawingml/2006/wordprocessingDrawing" xmlns:w10="urn:schemas-microsoft-com:office:word" xmlns:w="http://schemas.openxmlformats.org/wordprocessingml/2006/main" xmlns:w14="http://schemas.microsoft.com/office/word/2010/wordml" xmlns:w15="http://schemas.microsoft.com/office/word/2012/wordml" xmlns:w16cex="http://schemas.microsoft.com/office/word/2018/wordml/cex" xmlns:w16cid="http://schemas.microsoft.com/office/word/2016/wordml/cid" xmlns:w16="http://schemas.microsoft.com/office/word/2018/wordml" xmlns:w16sdtdh="http://schemas.microsoft.com/office/word/2020/wordml/sdtdatahash" xmlns:w16se="http://schemas.microsoft.com/office/word/2015/wordml/symex" xmlns:wpg="http://schemas.microsoft.com/office/word/2010/wordprocessingGroup" xmlns:wpi="http://schemas.microsoft.com/office/word/2010/wordprocessingInk" xmlns:wne="http://schemas.microsoft.com/office/word/2006/wordml" xmlns:wps="http://schemas.microsoft.com/office/word/2010/wordprocessingShape" mc:Ignorable="w14 w15 w16se w16cid w16 w16cex w16sdtdh wp14">
+  <w:sdt>
+    <w:sdtPr>
+      <w:id w:val="1495686431"/>
+      <w:docPartObj>
+        <w:docPartGallery w:val="Page Numbers (Bottom of Page)"/>
+        <w:docPartUnique/>
+      </w:docPartObj>
+    </w:sdtPr>
+    <w:sdtContent>
+      <w:p>
+        <w:pPr>
+          <w:pStyle w:val="Stopka"/>
+          <w:jc w:val="right"/>
+        </w:pPr>
+        <w:r>
+          <w:fldChar w:fldCharType="begin"/>
+        </w:r>
+        <w:r>
+          <w:instrText>PAGE   \* MERGEFORMAT</w:instrText>
+        </w:r>
+        <w:r>
+          <w:fldChar w:fldCharType="separate"/>
+        </w:r>
+        <w:r>
+          <w:t>2</w:t>
+        </w:r>
+        <w:r>
+          <w:fldChar w:fldCharType="end"/>
+        </w:r>
+      </w:p>
+    </w:sdtContent>
+  </w:sdt>
+  <w:p>
+    <w:pPr>
+      <w:pStyle w:val="Stopka"/>
+    </w:pPr>
+  </w:p>
+</w:ftr>
+</file>
+
+<file path=word/footnotes.xml><?xml version="1.0" encoding="utf-8"?>
+<w:footnotes xmlns:wpc="http://schemas.microsoft.com/office/word/2010/wordprocessingCanvas" xmlns:cx="http://schemas.microsoft.com/office/drawing/2014/chartex" xmlns:cx1="http://schemas.microsoft.com/office/drawing/2015/9/8/chartex" xmlns:cx2="http://schemas.microsoft.com/office/drawing/2015/10/21/chartex" xmlns:cx3="http://schemas.microsoft.com/office/drawing/2016/5/9/chartex" xmlns:cx4="http://schemas.microsoft.com/office/drawing/2016/5/10/chartex" xmlns:cx5="http://schemas.microsoft.com/office/drawing/2016/5/11/chartex" xmlns:cx6="http://schemas.microsoft.com/office/drawing/2016/5/12/chartex" xmlns:cx7="http://schemas.microsoft.com/office/drawing/2016/5/13/chartex" xmlns:cx8="http://schemas.microsoft.com/office/drawing/2016/5/14/chartex" xmlns:mc="http://schemas.openxmlformats.org/markup-compatibility/2006" xmlns:aink="http://schemas.microsoft.com/office/drawing/2016/ink" xmlns:am3d="http://schemas.microsoft.com/office/drawing/2017/model3d" xmlns:o="urn:schemas-microsoft-com:office:office" xmlns:r="http://schemas.openxmlformats.org/officeDocument/2006/relationships" xmlns:m="http://schemas.openxmlformats.org/officeDocument/2006/math" xmlns:v="urn:schemas-microsoft-com:vml" xmlns:wp14="http://schemas.microsoft.com/office/word/2010/wordprocessingDrawing" xmlns:wp="http://schemas.openxmlformats.org/drawingml/2006/wordprocessingDrawing" xmlns:w10="urn:schemas-microsoft-com:office:word" xmlns:w="http://schemas.openxmlformats.org/wordprocessingml/2006/main" xmlns:w14="http://schemas.microsoft.com/office/word/2010/wordml" xmlns:w15="http://schemas.microsoft.com/office/word/2012/wordml" xmlns:w16cex="http://schemas.microsoft.com/office/word/2018/wordml/cex" xmlns:w16cid="http://schemas.microsoft.com/office/word/2016/wordml/cid" xmlns:w16="http://schemas.microsoft.com/office/word/2018/wordml" xmlns:w16sdtdh="http://schemas.microsoft.com/office/word/2020/wordml/sdtdatahash" xmlns:w16se="http://schemas.microsoft.com/office/word/2015/wordml/symex" xmlns:wpg="http://schemas.microsoft.com/office/word/2010/wordprocessingGroup" xmlns:wpi="http://schemas.microsoft.com/office/word/2010/wordprocessingInk" xmlns:wne="http://schemas.microsoft.com/office/word/2006/wordml" xmlns:wps="http://schemas.microsoft.com/office/word/2010/wordprocessingShape" mc:Ignorable="w14 w15 w16se w16cid w16 w16cex w16sdtdh wp14">
+  <w:footnote w:type="separator" w:id="-1">
+    <w:p>
+      <w:pPr>
+        <w:spacing w:after="0" w:line="240" w:lineRule="auto"/>
+      </w:pPr>
+      <w:r>
+        <w:separator/>
+      </w:r>
+    </w:p>
+  </w:footnote>
+  <w:footnote w:type="continuationSeparator" w:id="0">
+    <w:p>
+      <w:pPr>
+        <w:spacing w:after="0" w:line="240" w:lineRule="auto"/>
+      </w:pPr>
+      <w:r>
+        <w:continuationSeparator/>
+      </w:r>
+    </w:p>
+  </w:footnote>
+</w:footnotes>
 </file>
 
 <file path=word/styles.xml><?xml version="1.0" encoding="utf-8"?>
@@ -443,6 +1285,194 @@
     <w:semiHidden/>
     <w:unhideWhenUsed/>
   </w:style>
+  <w:style w:type="table" w:styleId="Tabela-Siatka">
+    <w:name w:val="Table Grid"/>
+    <w:basedOn w:val="Standardowy"/>
+    <w:uiPriority w:val="39"/>
+    <w:rsid w:val="0099299C"/>
+    <w:pPr>
+      <w:spacing w:after="0" w:line="240" w:lineRule="auto"/>
+    </w:pPr>
+    <w:tblPr>
+      <w:tblBorders>
+        <w:top w:val="single" w:sz="4" w:space="0" w:color="auto"/>
+        <w:left w:val="single" w:sz="4" w:space="0" w:color="auto"/>
+        <w:bottom w:val="single" w:sz="4" w:space="0" w:color="auto"/>
+        <w:right w:val="single" w:sz="4" w:space="0" w:color="auto"/>
+        <w:insideH w:val="single" w:sz="4" w:space="0" w:color="auto"/>
+        <w:insideV w:val="single" w:sz="4" w:space="0" w:color="auto"/>
+      </w:tblBorders>
+    </w:tblPr>
+  </w:style>
+  <w:style w:type="table" w:styleId="Tabelasiatki1jasna">
+    <w:name w:val="Grid Table 1 Light"/>
+    <w:basedOn w:val="Standardowy"/>
+    <w:uiPriority w:val="46"/>
+    <w:rsid w:val="00141190"/>
+    <w:pPr>
+      <w:spacing w:after="0" w:line="240" w:lineRule="auto"/>
+    </w:pPr>
+    <w:tblPr>
+      <w:tblStyleRowBandSize w:val="1"/>
+      <w:tblStyleColBandSize w:val="1"/>
+      <w:tblBorders>
+        <w:top w:val="single" w:sz="4" w:space="0" w:color="999999" w:themeColor="text1" w:themeTint="66"/>
+        <w:left w:val="single" w:sz="4" w:space="0" w:color="999999" w:themeColor="text1" w:themeTint="66"/>
+        <w:bottom w:val="single" w:sz="4" w:space="0" w:color="999999" w:themeColor="text1" w:themeTint="66"/>
+        <w:right w:val="single" w:sz="4" w:space="0" w:color="999999" w:themeColor="text1" w:themeTint="66"/>
+        <w:insideH w:val="single" w:sz="4" w:space="0" w:color="999999" w:themeColor="text1" w:themeTint="66"/>
+        <w:insideV w:val="single" w:sz="4" w:space="0" w:color="999999" w:themeColor="text1" w:themeTint="66"/>
+      </w:tblBorders>
+    </w:tblPr>
+    <w:tblStylePr w:type="firstRow">
+      <w:rPr>
+        <w:b/>
+        <w:bCs/>
+      </w:rPr>
+      <w:tblPr/>
+      <w:tcPr>
+        <w:tcBorders>
+          <w:bottom w:val="single" w:sz="12" w:space="0" w:color="666666" w:themeColor="text1" w:themeTint="99"/>
+        </w:tcBorders>
+      </w:tcPr>
+    </w:tblStylePr>
+    <w:tblStylePr w:type="lastRow">
+      <w:rPr>
+        <w:b/>
+        <w:bCs/>
+      </w:rPr>
+      <w:tblPr/>
+      <w:tcPr>
+        <w:tcBorders>
+          <w:top w:val="double" w:sz="2" w:space="0" w:color="666666" w:themeColor="text1" w:themeTint="99"/>
+        </w:tcBorders>
+      </w:tcPr>
+    </w:tblStylePr>
+    <w:tblStylePr w:type="firstCol">
+      <w:rPr>
+        <w:b/>
+        <w:bCs/>
+      </w:rPr>
+    </w:tblStylePr>
+    <w:tblStylePr w:type="lastCol">
+      <w:rPr>
+        <w:b/>
+        <w:bCs/>
+      </w:rPr>
+    </w:tblStylePr>
+  </w:style>
+  <w:style w:type="table" w:styleId="Zwykatabela4">
+    <w:name w:val="Plain Table 4"/>
+    <w:basedOn w:val="Standardowy"/>
+    <w:uiPriority w:val="44"/>
+    <w:rsid w:val="00141190"/>
+    <w:pPr>
+      <w:spacing w:after="0" w:line="240" w:lineRule="auto"/>
+    </w:pPr>
+    <w:tblPr>
+      <w:tblStyleRowBandSize w:val="1"/>
+      <w:tblStyleColBandSize w:val="1"/>
+    </w:tblPr>
+    <w:tblStylePr w:type="firstRow">
+      <w:rPr>
+        <w:b/>
+        <w:bCs/>
+      </w:rPr>
+    </w:tblStylePr>
+    <w:tblStylePr w:type="lastRow">
+      <w:rPr>
+        <w:b/>
+        <w:bCs/>
+      </w:rPr>
+    </w:tblStylePr>
+    <w:tblStylePr w:type="firstCol">
+      <w:rPr>
+        <w:b/>
+        <w:bCs/>
+      </w:rPr>
+    </w:tblStylePr>
+    <w:tblStylePr w:type="lastCol">
+      <w:rPr>
+        <w:b/>
+        <w:bCs/>
+      </w:rPr>
+    </w:tblStylePr>
+    <w:tblStylePr w:type="band1Vert">
+      <w:tblPr/>
+      <w:tcPr>
+        <w:shd w:val="clear" w:color="auto" w:fill="F2F2F2" w:themeFill="background1" w:themeFillShade="F2"/>
+      </w:tcPr>
+    </w:tblStylePr>
+    <w:tblStylePr w:type="band1Horz">
+      <w:tblPr/>
+      <w:tcPr>
+        <w:shd w:val="clear" w:color="auto" w:fill="F2F2F2" w:themeFill="background1" w:themeFillShade="F2"/>
+      </w:tcPr>
+    </w:tblStylePr>
+  </w:style>
+  <w:style w:type="table" w:styleId="Siatkatabelijasna">
+    <w:name w:val="Grid Table Light"/>
+    <w:basedOn w:val="Standardowy"/>
+    <w:uiPriority w:val="40"/>
+    <w:rsid w:val="00141190"/>
+    <w:pPr>
+      <w:spacing w:after="0" w:line="240" w:lineRule="auto"/>
+    </w:pPr>
+    <w:tblPr>
+      <w:tblBorders>
+        <w:top w:val="single" w:sz="4" w:space="0" w:color="BFBFBF" w:themeColor="background1" w:themeShade="BF"/>
+        <w:left w:val="single" w:sz="4" w:space="0" w:color="BFBFBF" w:themeColor="background1" w:themeShade="BF"/>
+        <w:bottom w:val="single" w:sz="4" w:space="0" w:color="BFBFBF" w:themeColor="background1" w:themeShade="BF"/>
+        <w:right w:val="single" w:sz="4" w:space="0" w:color="BFBFBF" w:themeColor="background1" w:themeShade="BF"/>
+        <w:insideH w:val="single" w:sz="4" w:space="0" w:color="BFBFBF" w:themeColor="background1" w:themeShade="BF"/>
+        <w:insideV w:val="single" w:sz="4" w:space="0" w:color="BFBFBF" w:themeColor="background1" w:themeShade="BF"/>
+      </w:tblBorders>
+    </w:tblPr>
+  </w:style>
+  <w:style w:type="paragraph" w:styleId="Nagwek">
+    <w:name w:val="header"/>
+    <w:basedOn w:val="Normalny"/>
+    <w:link w:val="NagwekZnak"/>
+    <w:uiPriority w:val="99"/>
+    <w:unhideWhenUsed/>
+    <w:rsid w:val="00FE6764"/>
+    <w:pPr>
+      <w:tabs>
+        <w:tab w:val="center" w:pos="4536"/>
+        <w:tab w:val="right" w:pos="9072"/>
+      </w:tabs>
+      <w:spacing w:after="0" w:line="240" w:lineRule="auto"/>
+    </w:pPr>
+  </w:style>
+  <w:style w:type="character" w:customStyle="1" w:styleId="NagwekZnak">
+    <w:name w:val="Nagłówek Znak"/>
+    <w:basedOn w:val="Domylnaczcionkaakapitu"/>
+    <w:link w:val="Nagwek"/>
+    <w:uiPriority w:val="99"/>
+    <w:rsid w:val="00FE6764"/>
+  </w:style>
+  <w:style w:type="paragraph" w:styleId="Stopka">
+    <w:name w:val="footer"/>
+    <w:basedOn w:val="Normalny"/>
+    <w:link w:val="StopkaZnak"/>
+    <w:uiPriority w:val="99"/>
+    <w:unhideWhenUsed/>
+    <w:rsid w:val="00FE6764"/>
+    <w:pPr>
+      <w:tabs>
+        <w:tab w:val="center" w:pos="4536"/>
+        <w:tab w:val="right" w:pos="9072"/>
+      </w:tabs>
+      <w:spacing w:after="0" w:line="240" w:lineRule="auto"/>
+    </w:pPr>
+  </w:style>
+  <w:style w:type="character" w:customStyle="1" w:styleId="StopkaZnak">
+    <w:name w:val="Stopka Znak"/>
+    <w:basedOn w:val="Domylnaczcionkaakapitu"/>
+    <w:link w:val="Stopka"/>
+    <w:uiPriority w:val="99"/>
+    <w:rsid w:val="00FE6764"/>
+  </w:style>
 </w:styles>
 </file>
 
@@ -739,4 +1769,16 @@
     </a:ext>
   </a:extLst>
 </a:theme>
+</file>
+
+<file path=customXml/item1.xml><?xml version="1.0" encoding="utf-8"?>
+<b:Sources xmlns:b="http://schemas.openxmlformats.org/officeDocument/2006/bibliography" xmlns="http://schemas.openxmlformats.org/officeDocument/2006/bibliography" SelectedStyle="\APASixthEditionOfficeOnline.xsl" StyleName="APA" Version="6"/>
+</file>
+
+<file path=customXml/itemProps1.xml><?xml version="1.0" encoding="utf-8"?>
+<ds:datastoreItem xmlns:ds="http://schemas.openxmlformats.org/officeDocument/2006/customXml" ds:itemID="{D121E7E6-B457-4DD3-A87F-CBDA914B21E2}">
+  <ds:schemaRefs>
+    <ds:schemaRef ds:uri="http://schemas.openxmlformats.org/officeDocument/2006/bibliography"/>
+  </ds:schemaRefs>
+</ds:datastoreItem>
 </file>
</xml_diff>

<commit_message>
a dd fix bugs with toast on changing bank account and profile info
</commit_message>
<xml_diff>
--- a/src/main/resources/static/invoice_template.docx
+++ b/src/main/resources/static/invoice_template.docx
@@ -422,13 +422,13 @@
         <w:tblLook w:val="04A0" w:firstRow="1" w:lastRow="0" w:firstColumn="1" w:lastColumn="0" w:noHBand="0" w:noVBand="1"/>
       </w:tblPr>
       <w:tblGrid>
-        <w:gridCol w:w="403"/>
-        <w:gridCol w:w="3552"/>
-        <w:gridCol w:w="1005"/>
-        <w:gridCol w:w="1133"/>
-        <w:gridCol w:w="850"/>
-        <w:gridCol w:w="851"/>
-        <w:gridCol w:w="1281"/>
+        <w:gridCol w:w="398"/>
+        <w:gridCol w:w="3448"/>
+        <w:gridCol w:w="1271"/>
+        <w:gridCol w:w="999"/>
+        <w:gridCol w:w="849"/>
+        <w:gridCol w:w="846"/>
+        <w:gridCol w:w="1264"/>
       </w:tblGrid>
       <w:tr>
         <w:trPr>
@@ -449,7 +449,7 @@
         </w:tc>
         <w:tc>
           <w:tcPr>
-            <w:tcW w:w="3561" w:type="dxa"/>
+            <w:tcW w:w="3552" w:type="dxa"/>
           </w:tcPr>
           <w:p>
             <w:pPr>
@@ -465,7 +465,7 @@
         </w:tc>
         <w:tc>
           <w:tcPr>
-            <w:tcW w:w="993" w:type="dxa"/>
+            <w:tcW w:w="1285" w:type="dxa"/>
           </w:tcPr>
           <w:p>
             <w:pPr>
@@ -478,7 +478,7 @@
         </w:tc>
         <w:tc>
           <w:tcPr>
-            <w:tcW w:w="1134" w:type="dxa"/>
+            <w:tcW w:w="853" w:type="dxa"/>
           </w:tcPr>
           <w:p>
             <w:pPr>
@@ -520,7 +520,7 @@
         </w:tc>
         <w:tc>
           <w:tcPr>
-            <w:tcW w:w="1283" w:type="dxa"/>
+            <w:tcW w:w="1281" w:type="dxa"/>
           </w:tcPr>
           <w:p>
             <w:pPr>
@@ -551,23 +551,17 @@
         </w:tc>
         <w:tc>
           <w:tcPr>
-            <w:tcW w:w="3561" w:type="dxa"/>
-          </w:tcPr>
-          <w:p>
-            <w:r>
-              <w:t>${</w:t>
-            </w:r>
-            <w:r>
-              <w:t>item_name</w:t>
-            </w:r>
-            <w:r>
-              <w:t>}</w:t>
-            </w:r>
-          </w:p>
-        </w:tc>
-        <w:tc>
-          <w:tcPr>
-            <w:tcW w:w="993" w:type="dxa"/>
+            <w:tcW w:w="3552" w:type="dxa"/>
+          </w:tcPr>
+          <w:p>
+            <w:r>
+              <w:t>${item_name}</w:t>
+            </w:r>
+          </w:p>
+        </w:tc>
+        <w:tc>
+          <w:tcPr>
+            <w:tcW w:w="1285" w:type="dxa"/>
           </w:tcPr>
           <w:p>
             <w:r>
@@ -577,7 +571,7 @@
         </w:tc>
         <w:tc>
           <w:tcPr>
-            <w:tcW w:w="1134" w:type="dxa"/>
+            <w:tcW w:w="853" w:type="dxa"/>
           </w:tcPr>
           <w:p>
             <w:r>
@@ -607,7 +601,7 @@
         </w:tc>
         <w:tc>
           <w:tcPr>
-            <w:tcW w:w="1283" w:type="dxa"/>
+            <w:tcW w:w="1281" w:type="dxa"/>
           </w:tcPr>
           <w:p>
             <w:r>
@@ -802,6 +796,7 @@
         <w:docPartUnique/>
       </w:docPartObj>
     </w:sdtPr>
+    <w:sdtEndPr/>
     <w:sdtContent>
       <w:p>
         <w:pPr>

</xml_diff>

<commit_message>
add payment method in invoice pdf
</commit_message>
<xml_diff>
--- a/src/main/resources/static/invoice_template.docx
+++ b/src/main/resources/static/invoice_template.docx
@@ -398,6 +398,9 @@
       </w:r>
     </w:p>
     <w:p>
+      <w:pPr>
+        <w:spacing w:after="0"/>
+      </w:pPr>
       <w:r>
         <w:t xml:space="preserve">Delivery </w:t>
       </w:r>
@@ -412,6 +415,14 @@
       </w:r>
       <w:r>
         <w:t>}</w:t>
+      </w:r>
+    </w:p>
+    <w:p>
+      <w:pPr>
+        <w:spacing w:after="0"/>
+      </w:pPr>
+      <w:r>
+        <w:t>Payment method: ${payment_method}</w:t>
       </w:r>
     </w:p>
     <w:p/>

</xml_diff>

<commit_message>
update seller information on invoice PDF
</commit_message>
<xml_diff>
--- a/src/main/resources/static/invoice_template.docx
+++ b/src/main/resources/static/invoice_template.docx
@@ -31,29 +31,17 @@
           </w:tcPr>
           <w:p>
             <w:r>
-              <w:t>Factoring Company</w:t>
-            </w:r>
-          </w:p>
-          <w:p>
-            <w:r>
-              <w:t>Sacramento</w:t>
-            </w:r>
-            <w:r>
-              <w:t xml:space="preserve"> </w:t>
-            </w:r>
-            <w:r>
-              <w:t>95814</w:t>
-            </w:r>
-            <w:r>
-              <w:t xml:space="preserve"> </w:t>
-            </w:r>
-            <w:r>
-              <w:t>CA</w:t>
-            </w:r>
-          </w:p>
-          <w:p>
-            <w:r>
-              <w:t>3330 Francis Mine</w:t>
+              <w:t>${seler_company}</w:t>
+            </w:r>
+          </w:p>
+          <w:p>
+            <w:r>
+              <w:t>${seler_street} ${seler_postal_code}</w:t>
+            </w:r>
+          </w:p>
+          <w:p>
+            <w:r>
+              <w:t>${seler_city} ${seler_country}</w:t>
             </w:r>
           </w:p>
           <w:p>
@@ -61,7 +49,7 @@
               <w:t xml:space="preserve">Phone numer: </w:t>
             </w:r>
             <w:r>
-              <w:t>530-217-2292</w:t>
+              <w:t>${seler_phone}</w:t>
             </w:r>
           </w:p>
           <w:p>
@@ -69,13 +57,13 @@
               <w:t xml:space="preserve">NIP: </w:t>
             </w:r>
             <w:r>
-              <w:t>7010093432</w:t>
+              <w:t>${seler_nip}</w:t>
             </w:r>
             <w:r>
               <w:t xml:space="preserve"> REGON: </w:t>
             </w:r>
             <w:r>
-              <w:t>140956247</w:t>
+              <w:t>${seler_regon}</w:t>
             </w:r>
           </w:p>
         </w:tc>

</xml_diff>